<commit_message>
adding cflc to new instruction
</commit_message>
<xml_diff>
--- a/cfi jump label gen/new Instruction Set.docx
+++ b/cfi jump label gen/new Instruction Set.docx
@@ -10,16 +10,16 @@
         <mc:AlternateContent>
           <mc:Choice Requires="wps">
             <w:drawing>
-              <wp:anchor distT="45720" distB="45720" distL="114300" distR="114300" simplePos="0" relativeHeight="251659264" behindDoc="0" locked="0" layoutInCell="1" allowOverlap="1" wp14:anchorId="7C2B402D" wp14:editId="0CDA11BB">
+              <wp:anchor distT="45720" distB="45720" distL="114300" distR="114300" simplePos="0" relativeHeight="251659264" behindDoc="0" locked="0" layoutInCell="1" allowOverlap="1" wp14:anchorId="7C2B402D" wp14:editId="4F0B9C7C">
                 <wp:simplePos x="0" y="0"/>
                 <wp:positionH relativeFrom="column">
-                  <wp:posOffset>5445277</wp:posOffset>
+                  <wp:posOffset>5445125</wp:posOffset>
                 </wp:positionH>
                 <wp:positionV relativeFrom="paragraph">
-                  <wp:posOffset>240233</wp:posOffset>
+                  <wp:posOffset>241300</wp:posOffset>
                 </wp:positionV>
-                <wp:extent cx="904874" cy="285749"/>
-                <wp:effectExtent l="0" t="0" r="0" b="635"/>
+                <wp:extent cx="904240" cy="526415"/>
+                <wp:effectExtent l="0" t="0" r="0" b="0"/>
                 <wp:wrapSquare wrapText="bothSides"/>
                 <wp:docPr id="217" name="Text Box 2"/>
                 <wp:cNvGraphicFramePr>
@@ -34,7 +34,7 @@
                       <wps:spPr bwMode="auto">
                         <a:xfrm>
                           <a:off x="0" y="0"/>
-                          <a:ext cx="904874" cy="285749"/>
+                          <a:ext cx="904240" cy="526415"/>
                         </a:xfrm>
                         <a:prstGeom prst="rect">
                           <a:avLst/>
@@ -51,7 +51,8 @@
                         <w:txbxContent>
                           <w:p>
                             <w:pPr>
-                              <w:ind w:left="-270" w:firstLine="180"/>
+                              <w:spacing w:after="0"/>
+                              <w:ind w:left="-274" w:firstLine="187"/>
                               <w:rPr>
                                 <w:rFonts w:asciiTheme="majorBidi" w:hAnsiTheme="majorBidi" w:cstheme="majorBidi"/>
                               </w:rPr>
@@ -61,6 +62,21 @@
                                 <w:rFonts w:asciiTheme="majorBidi" w:hAnsiTheme="majorBidi" w:cstheme="majorBidi"/>
                               </w:rPr>
                               <w:t>U-type</w:t>
+                            </w:r>
+                          </w:p>
+                          <w:p>
+                            <w:pPr>
+                              <w:spacing w:after="0"/>
+                              <w:ind w:left="-274" w:firstLine="187"/>
+                              <w:rPr>
+                                <w:rFonts w:asciiTheme="majorBidi" w:hAnsiTheme="majorBidi" w:cstheme="majorBidi"/>
+                              </w:rPr>
+                            </w:pPr>
+                            <w:r>
+                              <w:rPr>
+                                <w:rFonts w:asciiTheme="majorBidi" w:hAnsiTheme="majorBidi" w:cstheme="majorBidi"/>
+                              </w:rPr>
+                              <w:t>I-type</w:t>
                             </w:r>
                           </w:p>
                         </w:txbxContent>
@@ -86,12 +102,13 @@
                 <v:stroke joinstyle="miter"/>
                 <v:path gradientshapeok="t" o:connecttype="rect"/>
               </v:shapetype>
-              <v:shape id="Text Box 2" o:spid="_x0000_s1026" type="#_x0000_t202" style="position:absolute;margin-left:428.75pt;margin-top:18.9pt;width:71.25pt;height:22.5pt;z-index:251659264;visibility:visible;mso-wrap-style:square;mso-width-percent:0;mso-height-percent:0;mso-wrap-distance-left:9pt;mso-wrap-distance-top:3.6pt;mso-wrap-distance-right:9pt;mso-wrap-distance-bottom:3.6pt;mso-position-horizontal:absolute;mso-position-horizontal-relative:text;mso-position-vertical:absolute;mso-position-vertical-relative:text;mso-width-percent:0;mso-height-percent:0;mso-width-relative:margin;mso-height-relative:margin;v-text-anchor:top" o:gfxdata="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" filled="f" stroked="f">
+              <v:shape id="Text Box 2" o:spid="_x0000_s1026" type="#_x0000_t202" style="position:absolute;margin-left:428.75pt;margin-top:19pt;width:71.2pt;height:41.45pt;z-index:251659264;visibility:visible;mso-wrap-style:square;mso-width-percent:0;mso-height-percent:0;mso-wrap-distance-left:9pt;mso-wrap-distance-top:3.6pt;mso-wrap-distance-right:9pt;mso-wrap-distance-bottom:3.6pt;mso-position-horizontal:absolute;mso-position-horizontal-relative:text;mso-position-vertical:absolute;mso-position-vertical-relative:text;mso-width-percent:0;mso-height-percent:0;mso-width-relative:margin;mso-height-relative:margin;v-text-anchor:top" o:gfxdata="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" filled="f" stroked="f">
                 <v:textbox>
                   <w:txbxContent>
                     <w:p>
                       <w:pPr>
-                        <w:ind w:left="-270" w:firstLine="180"/>
+                        <w:spacing w:after="0"/>
+                        <w:ind w:left="-274" w:firstLine="187"/>
                         <w:rPr>
                           <w:rFonts w:asciiTheme="majorBidi" w:hAnsiTheme="majorBidi" w:cstheme="majorBidi"/>
                         </w:rPr>
@@ -101,6 +118,21 @@
                           <w:rFonts w:asciiTheme="majorBidi" w:hAnsiTheme="majorBidi" w:cstheme="majorBidi"/>
                         </w:rPr>
                         <w:t>U-type</w:t>
+                      </w:r>
+                    </w:p>
+                    <w:p>
+                      <w:pPr>
+                        <w:spacing w:after="0"/>
+                        <w:ind w:left="-274" w:firstLine="187"/>
+                        <w:rPr>
+                          <w:rFonts w:asciiTheme="majorBidi" w:hAnsiTheme="majorBidi" w:cstheme="majorBidi"/>
+                        </w:rPr>
+                      </w:pPr>
+                      <w:r>
+                        <w:rPr>
+                          <w:rFonts w:asciiTheme="majorBidi" w:hAnsiTheme="majorBidi" w:cstheme="majorBidi"/>
+                        </w:rPr>
+                        <w:t>I-type</w:t>
                       </w:r>
                     </w:p>
                   </w:txbxContent>
@@ -120,7 +152,9 @@
         <w:tblLook w:val="04A0" w:firstRow="1" w:lastRow="0" w:firstColumn="1" w:lastColumn="0" w:noHBand="0" w:noVBand="1"/>
       </w:tblPr>
       <w:tblGrid>
-        <w:gridCol w:w="5665"/>
+        <w:gridCol w:w="3510"/>
+        <w:gridCol w:w="1170"/>
+        <w:gridCol w:w="985"/>
         <w:gridCol w:w="1350"/>
         <w:gridCol w:w="1440"/>
       </w:tblGrid>
@@ -128,6 +162,7 @@
         <w:tc>
           <w:tcPr>
             <w:tcW w:w="5665" w:type="dxa"/>
+            <w:gridSpan w:val="3"/>
             <w:tcBorders>
               <w:top w:val="single" w:sz="8" w:space="0" w:color="auto"/>
               <w:left w:val="single" w:sz="8" w:space="0" w:color="auto"/>
@@ -164,6 +199,186 @@
                 <w:rFonts w:asciiTheme="majorBidi" w:hAnsiTheme="majorBidi" w:cstheme="majorBidi"/>
               </w:rPr>
               <w:t>31:12]</w:t>
+            </w:r>
+          </w:p>
+        </w:tc>
+        <w:tc>
+          <w:tcPr>
+            <w:tcW w:w="1350" w:type="dxa"/>
+            <w:tcBorders>
+              <w:top w:val="single" w:sz="8" w:space="0" w:color="auto"/>
+              <w:left w:val="single" w:sz="8" w:space="0" w:color="auto"/>
+              <w:bottom w:val="single" w:sz="8" w:space="0" w:color="auto"/>
+              <w:right w:val="single" w:sz="8" w:space="0" w:color="auto"/>
+            </w:tcBorders>
+            <w:vAlign w:val="center"/>
+          </w:tcPr>
+          <w:p>
+            <w:pPr>
+              <w:jc w:val="center"/>
+              <w:rPr>
+                <w:rFonts w:asciiTheme="majorBidi" w:hAnsiTheme="majorBidi" w:cstheme="majorBidi"/>
+              </w:rPr>
+            </w:pPr>
+            <w:proofErr w:type="spellStart"/>
+            <w:r>
+              <w:rPr>
+                <w:rFonts w:asciiTheme="majorBidi" w:hAnsiTheme="majorBidi" w:cstheme="majorBidi"/>
+              </w:rPr>
+              <w:t>rd</w:t>
+            </w:r>
+            <w:proofErr w:type="spellEnd"/>
+          </w:p>
+        </w:tc>
+        <w:tc>
+          <w:tcPr>
+            <w:tcW w:w="1440" w:type="dxa"/>
+            <w:tcBorders>
+              <w:top w:val="single" w:sz="8" w:space="0" w:color="auto"/>
+              <w:left w:val="single" w:sz="8" w:space="0" w:color="auto"/>
+              <w:bottom w:val="single" w:sz="8" w:space="0" w:color="auto"/>
+              <w:right w:val="single" w:sz="8" w:space="0" w:color="auto"/>
+            </w:tcBorders>
+            <w:vAlign w:val="center"/>
+          </w:tcPr>
+          <w:p>
+            <w:pPr>
+              <w:jc w:val="center"/>
+              <w:rPr>
+                <w:rFonts w:asciiTheme="majorBidi" w:hAnsiTheme="majorBidi" w:cstheme="majorBidi"/>
+              </w:rPr>
+            </w:pPr>
+            <w:r>
+              <w:rPr>
+                <w:rFonts w:asciiTheme="majorBidi" w:hAnsiTheme="majorBidi" w:cstheme="majorBidi"/>
+              </w:rPr>
+              <w:t>opcode</w:t>
+            </w:r>
+          </w:p>
+        </w:tc>
+      </w:tr>
+      <w:tr>
+        <w:tc>
+          <w:tcPr>
+            <w:tcW w:w="3510" w:type="dxa"/>
+            <w:tcBorders>
+              <w:top w:val="single" w:sz="8" w:space="0" w:color="auto"/>
+              <w:left w:val="single" w:sz="8" w:space="0" w:color="auto"/>
+              <w:bottom w:val="single" w:sz="8" w:space="0" w:color="auto"/>
+              <w:right w:val="single" w:sz="8" w:space="0" w:color="auto"/>
+            </w:tcBorders>
+            <w:vAlign w:val="center"/>
+          </w:tcPr>
+          <w:p>
+            <w:pPr>
+              <w:jc w:val="center"/>
+              <w:rPr>
+                <w:rFonts w:asciiTheme="majorBidi" w:hAnsiTheme="majorBidi" w:cstheme="majorBidi"/>
+              </w:rPr>
+            </w:pPr>
+            <w:proofErr w:type="spellStart"/>
+            <w:proofErr w:type="gramStart"/>
+            <w:r>
+              <w:rPr>
+                <w:rFonts w:asciiTheme="majorBidi" w:hAnsiTheme="majorBidi" w:cstheme="majorBidi"/>
+              </w:rPr>
+              <w:t>imm</w:t>
+            </w:r>
+            <w:proofErr w:type="spellEnd"/>
+            <w:r>
+              <w:rPr>
+                <w:rFonts w:asciiTheme="majorBidi" w:hAnsiTheme="majorBidi" w:cstheme="majorBidi"/>
+              </w:rPr>
+              <w:t>[</w:t>
+            </w:r>
+            <w:proofErr w:type="gramEnd"/>
+            <w:r>
+              <w:rPr>
+                <w:rFonts w:asciiTheme="majorBidi" w:hAnsiTheme="majorBidi" w:cstheme="majorBidi"/>
+              </w:rPr>
+              <w:t>11</w:t>
+            </w:r>
+            <w:r>
+              <w:rPr>
+                <w:rFonts w:asciiTheme="majorBidi" w:hAnsiTheme="majorBidi" w:cstheme="majorBidi"/>
+              </w:rPr>
+              <w:t>:</w:t>
+            </w:r>
+            <w:r>
+              <w:rPr>
+                <w:rFonts w:asciiTheme="majorBidi" w:hAnsiTheme="majorBidi" w:cstheme="majorBidi"/>
+              </w:rPr>
+              <w:t>0</w:t>
+            </w:r>
+            <w:r>
+              <w:rPr>
+                <w:rFonts w:asciiTheme="majorBidi" w:hAnsiTheme="majorBidi" w:cstheme="majorBidi"/>
+              </w:rPr>
+              <w:t>]</w:t>
+            </w:r>
+          </w:p>
+        </w:tc>
+        <w:tc>
+          <w:tcPr>
+            <w:tcW w:w="1170" w:type="dxa"/>
+            <w:tcBorders>
+              <w:top w:val="single" w:sz="8" w:space="0" w:color="auto"/>
+              <w:left w:val="single" w:sz="8" w:space="0" w:color="auto"/>
+              <w:bottom w:val="single" w:sz="8" w:space="0" w:color="auto"/>
+              <w:right w:val="single" w:sz="8" w:space="0" w:color="auto"/>
+            </w:tcBorders>
+            <w:vAlign w:val="center"/>
+          </w:tcPr>
+          <w:p>
+            <w:pPr>
+              <w:jc w:val="center"/>
+              <w:rPr>
+                <w:rFonts w:asciiTheme="majorBidi" w:hAnsiTheme="majorBidi" w:cstheme="majorBidi"/>
+              </w:rPr>
+            </w:pPr>
+            <w:r>
+              <w:rPr>
+                <w:rFonts w:asciiTheme="majorBidi" w:hAnsiTheme="majorBidi" w:cstheme="majorBidi"/>
+              </w:rPr>
+              <w:t>rs1</w:t>
+            </w:r>
+          </w:p>
+        </w:tc>
+        <w:tc>
+          <w:tcPr>
+            <w:tcW w:w="985" w:type="dxa"/>
+            <w:tcBorders>
+              <w:top w:val="single" w:sz="8" w:space="0" w:color="auto"/>
+              <w:left w:val="single" w:sz="8" w:space="0" w:color="auto"/>
+              <w:bottom w:val="single" w:sz="8" w:space="0" w:color="auto"/>
+              <w:right w:val="single" w:sz="8" w:space="0" w:color="auto"/>
+            </w:tcBorders>
+            <w:vAlign w:val="center"/>
+          </w:tcPr>
+          <w:p>
+            <w:pPr>
+              <w:jc w:val="center"/>
+              <w:rPr>
+                <w:rFonts w:asciiTheme="majorBidi" w:hAnsiTheme="majorBidi" w:cstheme="majorBidi"/>
+              </w:rPr>
+            </w:pPr>
+            <w:r>
+              <w:rPr>
+                <w:rFonts w:asciiTheme="majorBidi" w:hAnsiTheme="majorBidi" w:cstheme="majorBidi"/>
+              </w:rPr>
+              <w:t>func</w:t>
+            </w:r>
+            <w:r>
+              <w:rPr>
+                <w:rFonts w:asciiTheme="majorBidi" w:hAnsiTheme="majorBidi" w:cstheme="majorBidi"/>
+              </w:rPr>
+              <w:t>t</w:t>
+            </w:r>
+            <w:r>
+              <w:rPr>
+                <w:rFonts w:asciiTheme="majorBidi" w:hAnsiTheme="majorBidi" w:cstheme="majorBidi"/>
+              </w:rPr>
+              <w:t>3</w:t>
             </w:r>
           </w:p>
         </w:tc>
@@ -307,6 +522,29 @@
                             </w:r>
                             <w:proofErr w:type="spellEnd"/>
                           </w:p>
+                          <w:p>
+                            <w:pPr>
+                              <w:spacing w:after="0"/>
+                              <w:ind w:left="-274" w:firstLine="187"/>
+                              <w:rPr>
+                                <w:rFonts w:asciiTheme="majorBidi" w:hAnsiTheme="majorBidi" w:cstheme="majorBidi"/>
+                              </w:rPr>
+                            </w:pPr>
+                            <w:proofErr w:type="spellStart"/>
+                            <w:r>
+                              <w:rPr>
+                                <w:rFonts w:asciiTheme="majorBidi" w:hAnsiTheme="majorBidi" w:cstheme="majorBidi"/>
+                              </w:rPr>
+                              <w:t>c</w:t>
+                            </w:r>
+                            <w:r>
+                              <w:rPr>
+                                <w:rFonts w:asciiTheme="majorBidi" w:hAnsiTheme="majorBidi" w:cstheme="majorBidi"/>
+                              </w:rPr>
+                              <w:t>flc</w:t>
+                            </w:r>
+                            <w:proofErr w:type="spellEnd"/>
+                          </w:p>
                         </w:txbxContent>
                       </wps:txbx>
                       <wps:bodyPr rot="0" vert="horz" wrap="square" lIns="91440" tIns="45720" rIns="91440" bIns="45720" anchor="t" anchorCtr="0">
@@ -363,6 +601,29 @@
                       </w:r>
                       <w:proofErr w:type="spellEnd"/>
                     </w:p>
+                    <w:p>
+                      <w:pPr>
+                        <w:spacing w:after="0"/>
+                        <w:ind w:left="-274" w:firstLine="187"/>
+                        <w:rPr>
+                          <w:rFonts w:asciiTheme="majorBidi" w:hAnsiTheme="majorBidi" w:cstheme="majorBidi"/>
+                        </w:rPr>
+                      </w:pPr>
+                      <w:proofErr w:type="spellStart"/>
+                      <w:r>
+                        <w:rPr>
+                          <w:rFonts w:asciiTheme="majorBidi" w:hAnsiTheme="majorBidi" w:cstheme="majorBidi"/>
+                        </w:rPr>
+                        <w:t>c</w:t>
+                      </w:r>
+                      <w:r>
+                        <w:rPr>
+                          <w:rFonts w:asciiTheme="majorBidi" w:hAnsiTheme="majorBidi" w:cstheme="majorBidi"/>
+                        </w:rPr>
+                        <w:t>flc</w:t>
+                      </w:r>
+                      <w:proofErr w:type="spellEnd"/>
+                    </w:p>
                   </w:txbxContent>
                 </v:textbox>
                 <w10:wrap type="square"/>
@@ -380,7 +641,9 @@
         <w:tblLook w:val="04A0" w:firstRow="1" w:lastRow="0" w:firstColumn="1" w:lastColumn="0" w:noHBand="0" w:noVBand="1"/>
       </w:tblPr>
       <w:tblGrid>
-        <w:gridCol w:w="5665"/>
+        <w:gridCol w:w="3510"/>
+        <w:gridCol w:w="1170"/>
+        <w:gridCol w:w="985"/>
         <w:gridCol w:w="1350"/>
         <w:gridCol w:w="1440"/>
       </w:tblGrid>
@@ -388,6 +651,7 @@
         <w:tc>
           <w:tcPr>
             <w:tcW w:w="5665" w:type="dxa"/>
+            <w:gridSpan w:val="3"/>
             <w:tcBorders>
               <w:top w:val="single" w:sz="8" w:space="0" w:color="auto"/>
               <w:left w:val="single" w:sz="8" w:space="0" w:color="auto"/>
@@ -409,13 +673,7 @@
               <w:rPr>
                 <w:rFonts w:asciiTheme="majorBidi" w:hAnsiTheme="majorBidi" w:cstheme="majorBidi"/>
               </w:rPr>
-              <w:t>i</w:t>
-            </w:r>
-            <w:r>
-              <w:rPr>
-                <w:rFonts w:asciiTheme="majorBidi" w:hAnsiTheme="majorBidi" w:cstheme="majorBidi"/>
-              </w:rPr>
-              <w:t>mm</w:t>
+              <w:t>imm</w:t>
             </w:r>
             <w:proofErr w:type="spellEnd"/>
             <w:r>
@@ -496,6 +754,7 @@
         <w:tc>
           <w:tcPr>
             <w:tcW w:w="5665" w:type="dxa"/>
+            <w:gridSpan w:val="3"/>
             <w:tcBorders>
               <w:top w:val="single" w:sz="8" w:space="0" w:color="auto"/>
               <w:left w:val="single" w:sz="8" w:space="0" w:color="auto"/>
@@ -590,6 +849,160 @@
                 <w:rFonts w:asciiTheme="majorBidi" w:hAnsiTheme="majorBidi" w:cstheme="majorBidi"/>
               </w:rPr>
               <w:t>0000010</w:t>
+            </w:r>
+          </w:p>
+        </w:tc>
+      </w:tr>
+      <w:tr>
+        <w:tc>
+          <w:tcPr>
+            <w:tcW w:w="3510" w:type="dxa"/>
+            <w:tcBorders>
+              <w:top w:val="single" w:sz="8" w:space="0" w:color="auto"/>
+              <w:left w:val="single" w:sz="8" w:space="0" w:color="auto"/>
+              <w:bottom w:val="single" w:sz="8" w:space="0" w:color="auto"/>
+              <w:right w:val="single" w:sz="8" w:space="0" w:color="auto"/>
+            </w:tcBorders>
+            <w:vAlign w:val="center"/>
+          </w:tcPr>
+          <w:p>
+            <w:pPr>
+              <w:jc w:val="center"/>
+              <w:rPr>
+                <w:rFonts w:asciiTheme="majorBidi" w:hAnsiTheme="majorBidi" w:cstheme="majorBidi"/>
+              </w:rPr>
+            </w:pPr>
+            <w:proofErr w:type="spellStart"/>
+            <w:proofErr w:type="gramStart"/>
+            <w:r>
+              <w:rPr>
+                <w:rFonts w:asciiTheme="majorBidi" w:hAnsiTheme="majorBidi" w:cstheme="majorBidi"/>
+              </w:rPr>
+              <w:t>imm</w:t>
+            </w:r>
+            <w:proofErr w:type="spellEnd"/>
+            <w:r>
+              <w:rPr>
+                <w:rFonts w:asciiTheme="majorBidi" w:hAnsiTheme="majorBidi" w:cstheme="majorBidi"/>
+              </w:rPr>
+              <w:t>[</w:t>
+            </w:r>
+            <w:proofErr w:type="gramEnd"/>
+            <w:r>
+              <w:rPr>
+                <w:rFonts w:asciiTheme="majorBidi" w:hAnsiTheme="majorBidi" w:cstheme="majorBidi"/>
+              </w:rPr>
+              <w:t>11:0]</w:t>
+            </w:r>
+          </w:p>
+        </w:tc>
+        <w:tc>
+          <w:tcPr>
+            <w:tcW w:w="1170" w:type="dxa"/>
+            <w:tcBorders>
+              <w:top w:val="single" w:sz="8" w:space="0" w:color="auto"/>
+              <w:left w:val="single" w:sz="8" w:space="0" w:color="auto"/>
+              <w:bottom w:val="single" w:sz="8" w:space="0" w:color="auto"/>
+              <w:right w:val="single" w:sz="8" w:space="0" w:color="auto"/>
+            </w:tcBorders>
+            <w:vAlign w:val="center"/>
+          </w:tcPr>
+          <w:p>
+            <w:pPr>
+              <w:jc w:val="center"/>
+              <w:rPr>
+                <w:rFonts w:asciiTheme="majorBidi" w:hAnsiTheme="majorBidi" w:cstheme="majorBidi"/>
+              </w:rPr>
+            </w:pPr>
+            <w:r>
+              <w:rPr>
+                <w:rFonts w:asciiTheme="majorBidi" w:hAnsiTheme="majorBidi" w:cstheme="majorBidi"/>
+              </w:rPr>
+              <w:t>rs1</w:t>
+            </w:r>
+          </w:p>
+        </w:tc>
+        <w:tc>
+          <w:tcPr>
+            <w:tcW w:w="985" w:type="dxa"/>
+            <w:tcBorders>
+              <w:top w:val="single" w:sz="8" w:space="0" w:color="auto"/>
+              <w:left w:val="single" w:sz="8" w:space="0" w:color="auto"/>
+              <w:bottom w:val="single" w:sz="8" w:space="0" w:color="auto"/>
+              <w:right w:val="single" w:sz="8" w:space="0" w:color="auto"/>
+            </w:tcBorders>
+            <w:vAlign w:val="center"/>
+          </w:tcPr>
+          <w:p>
+            <w:pPr>
+              <w:jc w:val="center"/>
+              <w:rPr>
+                <w:rFonts w:asciiTheme="majorBidi" w:hAnsiTheme="majorBidi" w:cstheme="majorBidi"/>
+              </w:rPr>
+            </w:pPr>
+            <w:r>
+              <w:rPr>
+                <w:rFonts w:asciiTheme="majorBidi" w:hAnsiTheme="majorBidi" w:cstheme="majorBidi"/>
+              </w:rPr>
+              <w:t>010</w:t>
+            </w:r>
+          </w:p>
+        </w:tc>
+        <w:tc>
+          <w:tcPr>
+            <w:tcW w:w="1350" w:type="dxa"/>
+            <w:tcBorders>
+              <w:top w:val="single" w:sz="8" w:space="0" w:color="auto"/>
+              <w:left w:val="single" w:sz="8" w:space="0" w:color="auto"/>
+              <w:bottom w:val="single" w:sz="8" w:space="0" w:color="auto"/>
+              <w:right w:val="single" w:sz="8" w:space="0" w:color="auto"/>
+            </w:tcBorders>
+            <w:vAlign w:val="center"/>
+          </w:tcPr>
+          <w:p>
+            <w:pPr>
+              <w:jc w:val="center"/>
+              <w:rPr>
+                <w:rFonts w:asciiTheme="majorBidi" w:hAnsiTheme="majorBidi" w:cstheme="majorBidi"/>
+              </w:rPr>
+            </w:pPr>
+            <w:r>
+              <w:rPr>
+                <w:rFonts w:asciiTheme="majorBidi" w:hAnsiTheme="majorBidi" w:cstheme="majorBidi"/>
+              </w:rPr>
+              <w:t>0-9</w:t>
+            </w:r>
+          </w:p>
+        </w:tc>
+        <w:tc>
+          <w:tcPr>
+            <w:tcW w:w="1440" w:type="dxa"/>
+            <w:tcBorders>
+              <w:top w:val="single" w:sz="8" w:space="0" w:color="auto"/>
+              <w:left w:val="single" w:sz="8" w:space="0" w:color="auto"/>
+              <w:bottom w:val="single" w:sz="8" w:space="0" w:color="auto"/>
+              <w:right w:val="single" w:sz="8" w:space="0" w:color="auto"/>
+            </w:tcBorders>
+            <w:vAlign w:val="center"/>
+          </w:tcPr>
+          <w:p>
+            <w:pPr>
+              <w:jc w:val="center"/>
+              <w:rPr>
+                <w:rFonts w:asciiTheme="majorBidi" w:hAnsiTheme="majorBidi" w:cstheme="majorBidi"/>
+              </w:rPr>
+            </w:pPr>
+            <w:r>
+              <w:rPr>
+                <w:rFonts w:asciiTheme="majorBidi" w:hAnsiTheme="majorBidi" w:cstheme="majorBidi"/>
+              </w:rPr>
+              <w:t>000010</w:t>
+            </w:r>
+            <w:r>
+              <w:rPr>
+                <w:rFonts w:asciiTheme="majorBidi" w:hAnsiTheme="majorBidi" w:cstheme="majorBidi"/>
+              </w:rPr>
+              <w:t>0</w:t>
             </w:r>
           </w:p>
         </w:tc>
@@ -1022,7 +1435,7 @@
   <w:style w:type="paragraph" w:default="1" w:styleId="Normal">
     <w:name w:val="Normal"/>
     <w:qFormat/>
-    <w:rsid w:val="00F432C9"/>
+    <w:rsid w:val="00206D2B"/>
   </w:style>
   <w:style w:type="character" w:default="1" w:styleId="DefaultParagraphFont">
     <w:name w:val="Default Paragraph Font"/>

</xml_diff>

<commit_message>
update the CFI opcodes
</commit_message>
<xml_diff>
--- a/cfi jump label gen/new Instruction Set.docx
+++ b/cfi jump label gen/new Instruction Set.docx
@@ -296,25 +296,7 @@
               <w:rPr>
                 <w:rFonts w:asciiTheme="majorBidi" w:hAnsiTheme="majorBidi" w:cstheme="majorBidi"/>
               </w:rPr>
-              <w:t>11</w:t>
-            </w:r>
-            <w:r>
-              <w:rPr>
-                <w:rFonts w:asciiTheme="majorBidi" w:hAnsiTheme="majorBidi" w:cstheme="majorBidi"/>
-              </w:rPr>
-              <w:t>:</w:t>
-            </w:r>
-            <w:r>
-              <w:rPr>
-                <w:rFonts w:asciiTheme="majorBidi" w:hAnsiTheme="majorBidi" w:cstheme="majorBidi"/>
-              </w:rPr>
-              <w:t>0</w:t>
-            </w:r>
-            <w:r>
-              <w:rPr>
-                <w:rFonts w:asciiTheme="majorBidi" w:hAnsiTheme="majorBidi" w:cstheme="majorBidi"/>
-              </w:rPr>
-              <w:t>]</w:t>
+              <w:t>11:0]</w:t>
             </w:r>
           </w:p>
         </w:tc>
@@ -745,7 +727,7 @@
               <w:rPr>
                 <w:rFonts w:asciiTheme="majorBidi" w:hAnsiTheme="majorBidi" w:cstheme="majorBidi"/>
               </w:rPr>
-              <w:t>0000001</w:t>
+              <w:t>0101111</w:t>
             </w:r>
           </w:p>
         </w:tc>
@@ -848,7 +830,7 @@
               <w:rPr>
                 <w:rFonts w:asciiTheme="majorBidi" w:hAnsiTheme="majorBidi" w:cstheme="majorBidi"/>
               </w:rPr>
-              <w:t>0000010</w:t>
+              <w:t>0110111</w:t>
             </w:r>
           </w:p>
         </w:tc>
@@ -996,13 +978,7 @@
               <w:rPr>
                 <w:rFonts w:asciiTheme="majorBidi" w:hAnsiTheme="majorBidi" w:cstheme="majorBidi"/>
               </w:rPr>
-              <w:t>000010</w:t>
-            </w:r>
-            <w:r>
-              <w:rPr>
-                <w:rFonts w:asciiTheme="majorBidi" w:hAnsiTheme="majorBidi" w:cstheme="majorBidi"/>
-              </w:rPr>
-              <w:t>0</w:t>
+              <w:t>0101011</w:t>
             </w:r>
           </w:p>
         </w:tc>

</xml_diff>

<commit_message>
Revert "Update new Instruction Set.docx"
This reverts commit 16b90d9bbbe4650cf13200d3a7add4297c32f892.
</commit_message>
<xml_diff>
--- a/cfi jump label gen/new Instruction Set.docx
+++ b/cfi jump label gen/new Instruction Set.docx
@@ -727,7 +727,7 @@
               <w:rPr>
                 <w:rFonts w:asciiTheme="majorBidi" w:hAnsiTheme="majorBidi" w:cstheme="majorBidi"/>
               </w:rPr>
-              <w:t>1101011</w:t>
+              <w:t>0101111</w:t>
             </w:r>
           </w:p>
         </w:tc>
@@ -830,19 +830,7 @@
               <w:rPr>
                 <w:rFonts w:asciiTheme="majorBidi" w:hAnsiTheme="majorBidi" w:cstheme="majorBidi"/>
               </w:rPr>
-              <w:t>11</w:t>
-            </w:r>
-            <w:r>
-              <w:rPr>
-                <w:rFonts w:asciiTheme="majorBidi" w:hAnsiTheme="majorBidi" w:cstheme="majorBidi"/>
-              </w:rPr>
-              <w:t>1</w:t>
-            </w:r>
-            <w:r>
-              <w:rPr>
-                <w:rFonts w:asciiTheme="majorBidi" w:hAnsiTheme="majorBidi" w:cstheme="majorBidi"/>
-              </w:rPr>
-              <w:t>1011</w:t>
+              <w:t>0110111</w:t>
             </w:r>
           </w:p>
         </w:tc>

</xml_diff>